<commit_message>
Agregado Abatta en CV 2010.
</commit_message>
<xml_diff>
--- a/CV - Emmanuel 2009.docx
+++ b/CV - Emmanuel 2009.docx
@@ -1,10 +1,10 @@
 
 <file path=word/document.xml><?xml version="1.0" encoding="utf-8"?>
-<w:document xmlns:mv="urn:schemas-microsoft-com:mac:vml" xmlns:mo="http://schemas.microsoft.com/office/mac/office/2008/main" xmlns:ve="http://schemas.openxmlformats.org/markup-compatibility/2006" xmlns:o="urn:schemas-microsoft-com:office:office" xmlns:r="http://schemas.openxmlformats.org/officeDocument/2006/relationships" xmlns:m="http://schemas.openxmlformats.org/officeDocument/2006/math" xmlns:v="urn:schemas-microsoft-com:vml" xmlns:w10="urn:schemas-microsoft-com:office:word" xmlns:w="http://schemas.openxmlformats.org/wordprocessingml/2006/main" xmlns:wne="http://schemas.microsoft.com/office/word/2006/wordml" xmlns:wp="http://schemas.openxmlformats.org/drawingml/2006/wordprocessingDrawing" ve:Ignorable="mv" ve:PreserveAttributes="mv:*">
+<w:document xmlns:mo="http://schemas.microsoft.com/office/mac/office/2008/main" xmlns:ve="http://schemas.openxmlformats.org/markup-compatibility/2006" xmlns:mv="urn:schemas-microsoft-com:mac:vml" xmlns:o="urn:schemas-microsoft-com:office:office" xmlns:r="http://schemas.openxmlformats.org/officeDocument/2006/relationships" xmlns:m="http://schemas.openxmlformats.org/officeDocument/2006/math" xmlns:v="urn:schemas-microsoft-com:vml" xmlns:wp="http://schemas.openxmlformats.org/drawingml/2006/wordprocessingDrawing" xmlns:w10="urn:schemas-microsoft-com:office:word" xmlns:w="http://schemas.openxmlformats.org/wordprocessingml/2006/main" xmlns:wne="http://schemas.microsoft.com/office/word/2006/wordml" ve:Ignorable="mv" ve:PreserveAttributes="mv:*">
   <w:body>
     <w:p>
       <w:pPr>
-        <w:pStyle w:val="Title"/>
+        <w:pStyle w:val="Ttulo1"/>
         <w:tabs>
           <w:tab w:val="left" w:pos="709"/>
           <w:tab w:val="left" w:pos="1418"/>
@@ -49,36 +49,23 @@
           <w:color w:val="000000"/>
           <w:sz w:val="24"/>
         </w:rPr>
-        <w:t>Nombre: Alvaro Emmanuel Valle Vieyra</w:t>
-      </w:r>
-    </w:p>
-    <w:p>
-      <w:pPr>
-        <w:tabs>
-          <w:tab w:val="left" w:pos="709"/>
-          <w:tab w:val="left" w:pos="1418"/>
-          <w:tab w:val="left" w:pos="2127"/>
-          <w:tab w:val="left" w:pos="2836"/>
-          <w:tab w:val="left" w:pos="3545"/>
-          <w:tab w:val="left" w:pos="4254"/>
-          <w:tab w:val="left" w:pos="4963"/>
-          <w:tab w:val="left" w:pos="5672"/>
-          <w:tab w:val="left" w:pos="6381"/>
-          <w:tab w:val="left" w:pos="7090"/>
-          <w:tab w:val="left" w:pos="7799"/>
-        </w:tabs>
-        <w:spacing w:line="144" w:lineRule="auto"/>
+        <w:t xml:space="preserve">Nombre: </w:t>
+      </w:r>
+      <w:proofErr w:type="spellStart"/>
+      <w:r>
         <w:rPr>
           <w:color w:val="000000"/>
           <w:sz w:val="24"/>
         </w:rPr>
-      </w:pPr>
+        <w:t>Alvaro</w:t>
+      </w:r>
+      <w:proofErr w:type="spellEnd"/>
       <w:r>
         <w:rPr>
           <w:color w:val="000000"/>
           <w:sz w:val="24"/>
         </w:rPr>
-        <w:t>Ocupación: Desarrollador Linux, .Net, C++, Ruby on Rails</w:t>
+        <w:t xml:space="preserve"> Emmanuel Valle Vieyra</w:t>
       </w:r>
     </w:p>
     <w:p>
@@ -107,65 +94,217 @@
           <w:color w:val="000000"/>
           <w:sz w:val="24"/>
         </w:rPr>
-        <w:t>Fecha de nacimiento: 20 - Diciembre - 1986</w:t>
-      </w:r>
-    </w:p>
-    <w:p>
-      <w:pPr>
-        <w:tabs>
-          <w:tab w:val="left" w:pos="709"/>
-          <w:tab w:val="left" w:pos="1418"/>
-          <w:tab w:val="left" w:pos="2127"/>
-          <w:tab w:val="left" w:pos="2836"/>
-          <w:tab w:val="left" w:pos="3545"/>
-          <w:tab w:val="left" w:pos="4254"/>
-          <w:tab w:val="left" w:pos="4963"/>
-          <w:tab w:val="left" w:pos="5672"/>
-          <w:tab w:val="left" w:pos="6381"/>
-          <w:tab w:val="left" w:pos="7090"/>
-          <w:tab w:val="left" w:pos="7799"/>
-        </w:tabs>
-        <w:spacing w:line="144" w:lineRule="auto"/>
+        <w:t xml:space="preserve">Ocupación: Desarrollador </w:t>
+      </w:r>
+      <w:proofErr w:type="spellStart"/>
+      <w:r>
         <w:rPr>
           <w:color w:val="000000"/>
           <w:sz w:val="24"/>
         </w:rPr>
-      </w:pPr>
+        <w:t>Ruby</w:t>
+      </w:r>
+      <w:proofErr w:type="spellEnd"/>
       <w:r>
         <w:rPr>
           <w:color w:val="000000"/>
           <w:sz w:val="24"/>
         </w:rPr>
-        <w:t>RFC: VAVA861220E28</w:t>
-      </w:r>
-    </w:p>
-    <w:p>
-      <w:pPr>
-        <w:tabs>
-          <w:tab w:val="left" w:pos="709"/>
-          <w:tab w:val="left" w:pos="1418"/>
-          <w:tab w:val="left" w:pos="2127"/>
-          <w:tab w:val="left" w:pos="2836"/>
-          <w:tab w:val="left" w:pos="3545"/>
-          <w:tab w:val="left" w:pos="4254"/>
-          <w:tab w:val="left" w:pos="4963"/>
-          <w:tab w:val="left" w:pos="5672"/>
-          <w:tab w:val="left" w:pos="6381"/>
-          <w:tab w:val="left" w:pos="7090"/>
-          <w:tab w:val="left" w:pos="7799"/>
-        </w:tabs>
-        <w:spacing w:line="144" w:lineRule="auto"/>
+        <w:t xml:space="preserve"> </w:t>
+      </w:r>
+      <w:proofErr w:type="spellStart"/>
+      <w:r>
         <w:rPr>
           <w:color w:val="000000"/>
           <w:sz w:val="24"/>
         </w:rPr>
-      </w:pPr>
+        <w:t>on</w:t>
+      </w:r>
+      <w:proofErr w:type="spellEnd"/>
       <w:r>
         <w:rPr>
           <w:color w:val="000000"/>
           <w:sz w:val="24"/>
         </w:rPr>
+        <w:t xml:space="preserve"> </w:t>
+      </w:r>
+      <w:proofErr w:type="spellStart"/>
+      <w:r>
+        <w:rPr>
+          <w:color w:val="000000"/>
+          <w:sz w:val="24"/>
+        </w:rPr>
+        <w:t>Rails</w:t>
+      </w:r>
+      <w:proofErr w:type="spellEnd"/>
+      <w:r>
+        <w:rPr>
+          <w:color w:val="000000"/>
+          <w:sz w:val="24"/>
+        </w:rPr>
+        <w:t>, C++,</w:t>
+      </w:r>
+      <w:r>
+        <w:rPr>
+          <w:color w:val="000000"/>
+          <w:sz w:val="24"/>
+        </w:rPr>
+        <w:t xml:space="preserve"> .Net, </w:t>
+      </w:r>
+      <w:r>
+        <w:rPr>
+          <w:color w:val="000000"/>
+          <w:sz w:val="24"/>
+        </w:rPr>
+        <w:t>Linux</w:t>
+      </w:r>
+    </w:p>
+    <w:p>
+      <w:pPr>
+        <w:tabs>
+          <w:tab w:val="left" w:pos="709"/>
+          <w:tab w:val="left" w:pos="1418"/>
+          <w:tab w:val="left" w:pos="2127"/>
+          <w:tab w:val="left" w:pos="2836"/>
+          <w:tab w:val="left" w:pos="3545"/>
+          <w:tab w:val="left" w:pos="4254"/>
+          <w:tab w:val="left" w:pos="4963"/>
+          <w:tab w:val="left" w:pos="5672"/>
+          <w:tab w:val="left" w:pos="6381"/>
+          <w:tab w:val="left" w:pos="7090"/>
+          <w:tab w:val="left" w:pos="7799"/>
+        </w:tabs>
+        <w:spacing w:line="144" w:lineRule="auto"/>
+        <w:rPr>
+          <w:color w:val="000000"/>
+          <w:sz w:val="24"/>
+        </w:rPr>
+      </w:pPr>
+      <w:r>
+        <w:rPr>
+          <w:color w:val="000000"/>
+          <w:sz w:val="24"/>
+        </w:rPr>
+        <w:t>Fecha de nacimiento: 20 - Diciembre - 1986</w:t>
+      </w:r>
+    </w:p>
+    <w:p>
+      <w:pPr>
+        <w:tabs>
+          <w:tab w:val="left" w:pos="709"/>
+          <w:tab w:val="left" w:pos="1418"/>
+          <w:tab w:val="left" w:pos="2127"/>
+          <w:tab w:val="left" w:pos="2836"/>
+          <w:tab w:val="left" w:pos="3545"/>
+          <w:tab w:val="left" w:pos="4254"/>
+          <w:tab w:val="left" w:pos="4963"/>
+          <w:tab w:val="left" w:pos="5672"/>
+          <w:tab w:val="left" w:pos="6381"/>
+          <w:tab w:val="left" w:pos="7090"/>
+          <w:tab w:val="left" w:pos="7799"/>
+        </w:tabs>
+        <w:spacing w:line="144" w:lineRule="auto"/>
+        <w:rPr>
+          <w:color w:val="000000"/>
+          <w:sz w:val="24"/>
+        </w:rPr>
+      </w:pPr>
+      <w:r>
+        <w:rPr>
+          <w:color w:val="000000"/>
+          <w:sz w:val="24"/>
+        </w:rPr>
+        <w:t>RFC: VAVA861220E28</w:t>
+      </w:r>
+    </w:p>
+    <w:p>
+      <w:pPr>
+        <w:tabs>
+          <w:tab w:val="left" w:pos="709"/>
+          <w:tab w:val="left" w:pos="1418"/>
+          <w:tab w:val="left" w:pos="2127"/>
+          <w:tab w:val="left" w:pos="2836"/>
+          <w:tab w:val="left" w:pos="3545"/>
+          <w:tab w:val="left" w:pos="4254"/>
+          <w:tab w:val="left" w:pos="4963"/>
+          <w:tab w:val="left" w:pos="5672"/>
+          <w:tab w:val="left" w:pos="6381"/>
+          <w:tab w:val="left" w:pos="7090"/>
+          <w:tab w:val="left" w:pos="7799"/>
+        </w:tabs>
+        <w:spacing w:line="144" w:lineRule="auto"/>
+        <w:rPr>
+          <w:color w:val="000000"/>
+          <w:sz w:val="24"/>
+        </w:rPr>
+      </w:pPr>
+      <w:r>
+        <w:rPr>
+          <w:color w:val="000000"/>
+          <w:sz w:val="24"/>
+        </w:rPr>
         <w:t>Estado civil: Soltero</w:t>
+      </w:r>
+    </w:p>
+    <w:p>
+      <w:pPr>
+        <w:tabs>
+          <w:tab w:val="left" w:pos="709"/>
+          <w:tab w:val="left" w:pos="1418"/>
+          <w:tab w:val="left" w:pos="2127"/>
+          <w:tab w:val="left" w:pos="2836"/>
+          <w:tab w:val="left" w:pos="3545"/>
+          <w:tab w:val="left" w:pos="4254"/>
+          <w:tab w:val="left" w:pos="4963"/>
+          <w:tab w:val="left" w:pos="5672"/>
+          <w:tab w:val="left" w:pos="6381"/>
+          <w:tab w:val="left" w:pos="7090"/>
+          <w:tab w:val="left" w:pos="7799"/>
+        </w:tabs>
+        <w:spacing w:line="144" w:lineRule="auto"/>
+        <w:rPr>
+          <w:color w:val="000000"/>
+          <w:sz w:val="24"/>
+        </w:rPr>
+      </w:pPr>
+      <w:r>
+        <w:rPr>
+          <w:color w:val="000000"/>
+          <w:sz w:val="24"/>
+        </w:rPr>
+        <w:t xml:space="preserve">Dirección: </w:t>
+      </w:r>
+      <w:proofErr w:type="spellStart"/>
+      <w:r>
+        <w:rPr>
+          <w:color w:val="000000"/>
+          <w:sz w:val="24"/>
+        </w:rPr>
+        <w:t>Macorina</w:t>
+      </w:r>
+      <w:proofErr w:type="spellEnd"/>
+      <w:r>
+        <w:rPr>
+          <w:color w:val="000000"/>
+          <w:sz w:val="24"/>
+        </w:rPr>
+        <w:t xml:space="preserve"> 160 col. Benito Juárez, </w:t>
+      </w:r>
+      <w:proofErr w:type="spellStart"/>
+      <w:r>
+        <w:rPr>
+          <w:color w:val="000000"/>
+          <w:sz w:val="24"/>
+        </w:rPr>
+        <w:t>Nezahualcóyotl</w:t>
+      </w:r>
+      <w:proofErr w:type="spellEnd"/>
+      <w:r>
+        <w:rPr>
+          <w:color w:val="000000"/>
+          <w:sz w:val="24"/>
+        </w:rPr>
+        <w:t>, México</w:t>
       </w:r>
     </w:p>
     <w:p>
@@ -253,7 +392,7 @@
     </w:p>
     <w:p>
       <w:pPr>
-        <w:pStyle w:val="Title"/>
+        <w:pStyle w:val="Ttulo1"/>
         <w:tabs>
           <w:tab w:val="left" w:pos="709"/>
           <w:tab w:val="left" w:pos="1418"/>
@@ -354,7 +493,6 @@
       <w:r>
         <w:rPr>
           <w:noProof/>
-          <w:lang w:val="es-ES_tradnl" w:eastAsia="es-ES_tradnl"/>
         </w:rPr>
         <w:pict>
           <v:group id="_x0000_s2050" style="position:absolute;margin-left:459.05pt;margin-top:.15pt;width:139.1pt;height:805.7pt;z-index:251657728;mso-position-horizontal-relative:page;mso-position-vertical-relative:page" coordsize="2782,16114">
@@ -378,7 +516,6 @@
                           <w:rFonts w:ascii="Times New Roman" w:eastAsia="Times New Roman" w:hAnsi="Times New Roman"/>
                           <w:color w:val="auto"/>
                           <w:sz w:val="20"/>
-                          <w:lang w:val="es-ES_tradnl" w:eastAsia="es-ES_tradnl"/>
                         </w:rPr>
                       </w:pPr>
                     </w:p>
@@ -397,7 +534,6 @@
                           <w:rFonts w:ascii="Times New Roman" w:eastAsia="Times New Roman" w:hAnsi="Times New Roman"/>
                           <w:color w:val="auto"/>
                           <w:sz w:val="20"/>
-                          <w:lang w:val="es-ES_tradnl" w:eastAsia="es-ES_tradnl"/>
                         </w:rPr>
                       </w:pPr>
                     </w:p>
@@ -416,7 +552,6 @@
                           <w:rFonts w:ascii="Times New Roman" w:eastAsia="Times New Roman" w:hAnsi="Times New Roman"/>
                           <w:color w:val="auto"/>
                           <w:sz w:val="20"/>
-                          <w:lang w:val="es-ES_tradnl" w:eastAsia="es-ES_tradnl"/>
                         </w:rPr>
                       </w:pPr>
                     </w:p>
@@ -435,7 +570,6 @@
                           <w:rFonts w:ascii="Times New Roman" w:eastAsia="Times New Roman" w:hAnsi="Times New Roman"/>
                           <w:color w:val="auto"/>
                           <w:sz w:val="20"/>
-                          <w:lang w:val="es-ES_tradnl" w:eastAsia="es-ES_tradnl"/>
                         </w:rPr>
                       </w:pPr>
                     </w:p>
@@ -454,7 +588,6 @@
                           <w:rFonts w:ascii="Times New Roman" w:eastAsia="Times New Roman" w:hAnsi="Times New Roman"/>
                           <w:color w:val="auto"/>
                           <w:sz w:val="20"/>
-                          <w:lang w:val="es-ES_tradnl" w:eastAsia="es-ES_tradnl"/>
                         </w:rPr>
                       </w:pPr>
                     </w:p>
@@ -478,7 +611,6 @@
                         <w:rFonts w:ascii="Times New Roman" w:eastAsia="Times New Roman" w:hAnsi="Times New Roman"/>
                         <w:color w:val="auto"/>
                         <w:sz w:val="20"/>
-                        <w:lang w:val="es-ES_tradnl" w:eastAsia="es-ES_tradnl"/>
                       </w:rPr>
                     </w:pPr>
                   </w:p>
@@ -498,7 +630,6 @@
                           <w:rFonts w:ascii="Times New Roman" w:eastAsia="Times New Roman" w:hAnsi="Times New Roman"/>
                           <w:color w:val="auto"/>
                           <w:sz w:val="20"/>
-                          <w:lang w:val="es-ES_tradnl" w:eastAsia="es-ES_tradnl"/>
                         </w:rPr>
                       </w:pPr>
                     </w:p>
@@ -521,7 +652,6 @@
                           <w:rFonts w:ascii="Times New Roman" w:eastAsia="Times New Roman" w:hAnsi="Times New Roman"/>
                           <w:color w:val="auto"/>
                           <w:sz w:val="20"/>
-                          <w:lang w:val="es-ES_tradnl" w:eastAsia="es-ES_tradnl"/>
                         </w:rPr>
                       </w:pPr>
                     </w:p>
@@ -534,10 +664,7 @@
         </w:pict>
       </w:r>
       <w:r>
-        <w:t>IPN – Escuela Superio</w:t>
-      </w:r>
-      <w:r>
-        <w:t>r de Cómputo | Agosto 2006 – Diciembre 2009</w:t>
+        <w:t>IPN – Escuela Superior de Cómputo | Agosto 2006 – Diciembre 2009</w:t>
       </w:r>
     </w:p>
     <w:p>
@@ -548,7 +675,6 @@
           <w:numId w:val="2"/>
         </w:numPr>
         <w:tabs>
-          <w:tab w:val="clear" w:pos="283"/>
           <w:tab w:val="left" w:pos="709"/>
           <w:tab w:val="num" w:pos="1003"/>
           <w:tab w:val="left" w:pos="1418"/>
@@ -590,7 +716,15 @@
         </w:tabs>
       </w:pPr>
       <w:r>
-        <w:t>IPN – Centro de Estudios Científicos y Tecnológicos No. 9 “Juan de Dios Bátiz Paredes” | Agosto 2001 – Julio 2004</w:t>
+        <w:t xml:space="preserve">IPN – Centro de Estudios Científicos y Tecnológicos No. 9 “Juan de Dios </w:t>
+      </w:r>
+      <w:proofErr w:type="spellStart"/>
+      <w:r>
+        <w:t>Bátiz</w:t>
+      </w:r>
+      <w:proofErr w:type="spellEnd"/>
+      <w:r>
+        <w:t xml:space="preserve"> Paredes” | Agosto 2001 – Julio 2004</w:t>
       </w:r>
     </w:p>
     <w:p>
@@ -656,10 +790,7 @@
         </w:rPr>
       </w:pPr>
       <w:r>
-        <w:t>Certificado Parcial de Educac</w:t>
-      </w:r>
-      <w:r>
-        <w:t>ión Media Superior</w:t>
+        <w:t>Certificado Parcial de Educación Media Superior</w:t>
       </w:r>
     </w:p>
     <w:p>
@@ -811,8 +942,29 @@
           <w:tab w:val="left" w:pos="7799"/>
         </w:tabs>
       </w:pPr>
-      <w:r>
-        <w:t>Ondore S.A. de C.V. – Systems Mobile Inc. | Marzo – Agosto 2009</w:t>
+      <w:proofErr w:type="spellStart"/>
+      <w:r>
+        <w:t>Ondore</w:t>
+      </w:r>
+      <w:proofErr w:type="spellEnd"/>
+      <w:r>
+        <w:t xml:space="preserve"> </w:t>
+      </w:r>
+      <w:proofErr w:type="spellStart"/>
+      <w:r>
+        <w:t>S.A</w:t>
+      </w:r>
+      <w:proofErr w:type="spellEnd"/>
+      <w:r>
+        <w:t xml:space="preserve">. de </w:t>
+      </w:r>
+      <w:proofErr w:type="spellStart"/>
+      <w:r>
+        <w:t>C.V</w:t>
+      </w:r>
+      <w:proofErr w:type="spellEnd"/>
+      <w:r>
+        <w:t>. – Systems Mobile Inc. | Marzo – Agosto 2009</w:t>
       </w:r>
     </w:p>
     <w:p>
@@ -834,13 +986,71 @@
         <w:jc w:val="both"/>
       </w:pPr>
       <w:r>
-        <w:t>Desarrollo de módulos y reportes para el</w:t>
-      </w:r>
-      <w:r>
-        <w:t xml:space="preserve"> sistema de administración de IdeasRadio de Telcel, así como implementación de funciones de envío de SMS y creación dinámica de Listas de Reproducción Personalizadas en el servicio IdeasRadio de Telcel por medio del web-API en .NET utilizando el framework </w:t>
-      </w:r>
-      <w:r>
-        <w:t>3.5, VisualStudio 2008, MS SQL Server 2000 con Enterprise Library y LINQ.</w:t>
+        <w:t xml:space="preserve">Desarrollo de módulos y reportes para el sistema de administración de </w:t>
+      </w:r>
+      <w:proofErr w:type="spellStart"/>
+      <w:r>
+        <w:t>IdeasRadio</w:t>
+      </w:r>
+      <w:proofErr w:type="spellEnd"/>
+      <w:r>
+        <w:t xml:space="preserve"> de </w:t>
+      </w:r>
+      <w:proofErr w:type="spellStart"/>
+      <w:r>
+        <w:t>Telcel</w:t>
+      </w:r>
+      <w:proofErr w:type="spellEnd"/>
+      <w:r>
+        <w:t xml:space="preserve">, así como implementación de funciones de envío de SMS y creación dinámica de Listas de Reproducción Personalizadas en el servicio </w:t>
+      </w:r>
+      <w:proofErr w:type="spellStart"/>
+      <w:r>
+        <w:t>IdeasRadio</w:t>
+      </w:r>
+      <w:proofErr w:type="spellEnd"/>
+      <w:r>
+        <w:t xml:space="preserve"> de </w:t>
+      </w:r>
+      <w:proofErr w:type="spellStart"/>
+      <w:r>
+        <w:t>Telcel</w:t>
+      </w:r>
+      <w:proofErr w:type="spellEnd"/>
+      <w:r>
+        <w:t xml:space="preserve"> por medio del </w:t>
+      </w:r>
+      <w:proofErr w:type="spellStart"/>
+      <w:r>
+        <w:t>web</w:t>
+      </w:r>
+      <w:proofErr w:type="spellEnd"/>
+      <w:r>
+        <w:t xml:space="preserve">-API en .NET utilizando el </w:t>
+      </w:r>
+      <w:proofErr w:type="spellStart"/>
+      <w:r>
+        <w:t>framework</w:t>
+      </w:r>
+      <w:proofErr w:type="spellEnd"/>
+      <w:r>
+        <w:t xml:space="preserve"> 3.5, </w:t>
+      </w:r>
+      <w:proofErr w:type="spellStart"/>
+      <w:r>
+        <w:t>VisualStudio</w:t>
+      </w:r>
+      <w:proofErr w:type="spellEnd"/>
+      <w:r>
+        <w:t xml:space="preserve"> 2008, MS SQL Server 2000 con Enterprise </w:t>
+      </w:r>
+      <w:proofErr w:type="spellStart"/>
+      <w:r>
+        <w:t>Library</w:t>
+      </w:r>
+      <w:proofErr w:type="spellEnd"/>
+      <w:r>
+        <w:t xml:space="preserve"> y LINQ.</w:t>
       </w:r>
     </w:p>
     <w:p>
@@ -862,7 +1072,39 @@
         <w:jc w:val="both"/>
       </w:pPr>
       <w:r>
-        <w:t>Control y revisión de proyectos y código utilizando las herramientas Google Apps, BugTracker.Net y el VCS (Version Control System) Subversion para el entorno de desarrollo.</w:t>
+        <w:t xml:space="preserve">Control y revisión de proyectos y código utilizando las herramientas Google </w:t>
+      </w:r>
+      <w:proofErr w:type="spellStart"/>
+      <w:r>
+        <w:t>Apps</w:t>
+      </w:r>
+      <w:proofErr w:type="spellEnd"/>
+      <w:r>
+        <w:t>, BugTracker.Net y el VCS (</w:t>
+      </w:r>
+      <w:proofErr w:type="spellStart"/>
+      <w:r>
+        <w:t>Version</w:t>
+      </w:r>
+      <w:proofErr w:type="spellEnd"/>
+      <w:r>
+        <w:t xml:space="preserve"> Control </w:t>
+      </w:r>
+      <w:proofErr w:type="spellStart"/>
+      <w:r>
+        <w:t>System</w:t>
+      </w:r>
+      <w:proofErr w:type="spellEnd"/>
+      <w:r>
+        <w:t xml:space="preserve">) </w:t>
+      </w:r>
+      <w:proofErr w:type="spellStart"/>
+      <w:r>
+        <w:t>Subversion</w:t>
+      </w:r>
+      <w:proofErr w:type="spellEnd"/>
+      <w:r>
+        <w:t xml:space="preserve"> para el entorno de desarrollo.</w:t>
       </w:r>
     </w:p>
     <w:p>
@@ -883,10 +1125,15 @@
         </w:tabs>
       </w:pPr>
       <w:r>
-        <w:t xml:space="preserve">Software </w:t>
-      </w:r>
-      <w:r>
-        <w:t>Integral de Sistemas de Cómputo S.A. | Mayo 2007 – Enero 2009</w:t>
+        <w:t xml:space="preserve">Software Integral de Sistemas de Cómputo </w:t>
+      </w:r>
+      <w:proofErr w:type="spellStart"/>
+      <w:r>
+        <w:t>S.A</w:t>
+      </w:r>
+      <w:proofErr w:type="spellEnd"/>
+      <w:r>
+        <w:t>. | Mayo 2007 – Enero 2009</w:t>
       </w:r>
     </w:p>
     <w:p>
@@ -908,10 +1155,63 @@
         <w:jc w:val="both"/>
       </w:pPr>
       <w:r>
-        <w:t>Desarrollador de Sistemas para Hospitales y Consultorios Médicos basados en las plataformas Visual Basic 6.0 y .NET (C#/Gtk# sobre Mono y .NET Framework 2.0) con BD’s Microsoft Access, MS SQL Se</w:t>
-      </w:r>
-      <w:r>
-        <w:t>rver 2000/2005, MySQL, PostgreSQL y SQLite,  con entorno de trabajo basado en VisualStudio 2005 y MonoDevelop, utilizando la metodología XP (Extreme Programming), trabajando en los proyectos:</w:t>
+        <w:t>Desarrollador de Sistemas para Hospitales y Consultorios Médicos basados en las plataformas Visual Basic 6.0 y .NET (C#/</w:t>
+      </w:r>
+      <w:proofErr w:type="spellStart"/>
+      <w:r>
+        <w:t>Gtk</w:t>
+      </w:r>
+      <w:proofErr w:type="spellEnd"/>
+      <w:r>
+        <w:t xml:space="preserve"># sobre Mono y .NET Framework 2.0) con </w:t>
+      </w:r>
+      <w:proofErr w:type="spellStart"/>
+      <w:r>
+        <w:t>BD’s</w:t>
+      </w:r>
+      <w:proofErr w:type="spellEnd"/>
+      <w:r>
+        <w:t xml:space="preserve"> Microsoft Access, MS SQL Server 2000/2005, MySQL, </w:t>
+      </w:r>
+      <w:proofErr w:type="spellStart"/>
+      <w:r>
+        <w:t>PostgreSQL</w:t>
+      </w:r>
+      <w:proofErr w:type="spellEnd"/>
+      <w:r>
+        <w:t xml:space="preserve"> y </w:t>
+      </w:r>
+      <w:proofErr w:type="spellStart"/>
+      <w:r>
+        <w:t>SQLite</w:t>
+      </w:r>
+      <w:proofErr w:type="spellEnd"/>
+      <w:r>
+        <w:t xml:space="preserve">,  con entorno de trabajo basado en </w:t>
+      </w:r>
+      <w:proofErr w:type="spellStart"/>
+      <w:r>
+        <w:t>VisualStudio</w:t>
+      </w:r>
+      <w:proofErr w:type="spellEnd"/>
+      <w:r>
+        <w:t xml:space="preserve"> 2005 y </w:t>
+      </w:r>
+      <w:proofErr w:type="spellStart"/>
+      <w:r>
+        <w:t>MonoDevelop</w:t>
+      </w:r>
+      <w:proofErr w:type="spellEnd"/>
+      <w:r>
+        <w:t xml:space="preserve">, utilizando la metodología XP (Extreme </w:t>
+      </w:r>
+      <w:proofErr w:type="spellStart"/>
+      <w:r>
+        <w:t>Programming</w:t>
+      </w:r>
+      <w:proofErr w:type="spellEnd"/>
+      <w:r>
+        <w:t>), trabajando en los proyectos:</w:t>
       </w:r>
     </w:p>
     <w:p>
@@ -944,7 +1244,15 @@
         </w:rPr>
       </w:pPr>
       <w:r>
-        <w:t>Sistema de Medicina Preventiva del Hospital ABC Sta. Fe.</w:t>
+        <w:t xml:space="preserve">Sistema de Medicina Preventiva del Hospital ABC </w:t>
+      </w:r>
+      <w:proofErr w:type="spellStart"/>
+      <w:r>
+        <w:t>Sta</w:t>
+      </w:r>
+      <w:proofErr w:type="spellEnd"/>
+      <w:r>
+        <w:t>. Fe.</w:t>
       </w:r>
     </w:p>
     <w:p>
@@ -977,10 +1285,7 @@
         </w:rPr>
       </w:pPr>
       <w:r>
-        <w:t>Sistema</w:t>
-      </w:r>
-      <w:r>
-        <w:t xml:space="preserve"> Médico Integral para Consultorio del Dr. Gabriel Rodríguez Weber.</w:t>
+        <w:t>Sistema Médico Integral para Consultorio del Dr. Gabriel Rodríguez Weber.</w:t>
       </w:r>
     </w:p>
     <w:p>
@@ -1013,7 +1318,15 @@
         </w:rPr>
       </w:pPr>
       <w:r>
-        <w:t>Sistema Médico Integral para Consultorio del Dr. José Montes Montes.</w:t>
+        <w:t xml:space="preserve">Sistema Médico Integral para Consultorio del Dr. José Montes </w:t>
+      </w:r>
+      <w:proofErr w:type="spellStart"/>
+      <w:r>
+        <w:t>Montes</w:t>
+      </w:r>
+      <w:proofErr w:type="spellEnd"/>
+      <w:r>
+        <w:t>.</w:t>
       </w:r>
     </w:p>
     <w:p>
@@ -1033,8 +1346,29 @@
           <w:tab w:val="left" w:pos="7799"/>
         </w:tabs>
       </w:pPr>
-      <w:r>
-        <w:t>Gobtec S.A. de C.V. | Julio 2005 – Abril 2007</w:t>
+      <w:proofErr w:type="spellStart"/>
+      <w:r>
+        <w:t>Gobtec</w:t>
+      </w:r>
+      <w:proofErr w:type="spellEnd"/>
+      <w:r>
+        <w:t xml:space="preserve"> </w:t>
+      </w:r>
+      <w:proofErr w:type="spellStart"/>
+      <w:r>
+        <w:t>S.A</w:t>
+      </w:r>
+      <w:proofErr w:type="spellEnd"/>
+      <w:r>
+        <w:t xml:space="preserve">. de </w:t>
+      </w:r>
+      <w:proofErr w:type="spellStart"/>
+      <w:r>
+        <w:t>C.V</w:t>
+      </w:r>
+      <w:proofErr w:type="spellEnd"/>
+      <w:r>
+        <w:t>. | Julio 2005 – Abril 2007</w:t>
       </w:r>
     </w:p>
     <w:p>
@@ -1056,10 +1390,15 @@
         <w:jc w:val="both"/>
       </w:pPr>
       <w:r>
-        <w:t>Desarrollador de Sistemas de Información Geográfica en las plataformas Vis</w:t>
-      </w:r>
-      <w:r>
-        <w:t>ual Basic 6.0, .NET (Visual C#), basado en componentes COM de MapInfo, administración de bases de datos con SQL Server 2000/2005, modelado de sistemas usando el estándar UML 2.0 y la metodología Métrica 3.0, trabajando en los proyectos:</w:t>
+        <w:t xml:space="preserve">Desarrollador de Sistemas de Información Geográfica en las plataformas Visual Basic 6.0, .NET (Visual C#), basado en componentes COM de </w:t>
+      </w:r>
+      <w:proofErr w:type="spellStart"/>
+      <w:r>
+        <w:t>MapInfo</w:t>
+      </w:r>
+      <w:proofErr w:type="spellEnd"/>
+      <w:r>
+        <w:t>, administración de bases de datos con SQL Server 2000/2005, modelado de sistemas usando el estándar UML 2.0 y la metodología Métrica 3.0, trabajando en los proyectos:</w:t>
       </w:r>
     </w:p>
     <w:p>
@@ -1091,11 +1430,13 @@
           <w:color w:val="406BB1"/>
         </w:rPr>
       </w:pPr>
-      <w:r>
-        <w:t>GeoAgua (Sistema pa</w:t>
-      </w:r>
-      <w:r>
-        <w:t>ra la administración de Agua del gobierno de Sinaloa)</w:t>
+      <w:proofErr w:type="spellStart"/>
+      <w:r>
+        <w:t>GeoAgua</w:t>
+      </w:r>
+      <w:proofErr w:type="spellEnd"/>
+      <w:r>
+        <w:t xml:space="preserve"> (Sistema para la administración de Agua del gobierno de Sinaloa)</w:t>
       </w:r>
     </w:p>
     <w:p>
@@ -1127,8 +1468,13 @@
           <w:color w:val="406BB1"/>
         </w:rPr>
       </w:pPr>
-      <w:r>
-        <w:t>GeoAgrox (para la SAGARPA)</w:t>
+      <w:proofErr w:type="spellStart"/>
+      <w:r>
+        <w:t>GeoAgrox</w:t>
+      </w:r>
+      <w:proofErr w:type="spellEnd"/>
+      <w:r>
+        <w:t xml:space="preserve"> (para la SAGARPA)</w:t>
       </w:r>
     </w:p>
     <w:p>
@@ -1160,8 +1506,21 @@
           <w:color w:val="406BB1"/>
         </w:rPr>
       </w:pPr>
-      <w:r>
-        <w:t>GeoVoto (Sistema para análisis Geo - Político)</w:t>
+      <w:proofErr w:type="spellStart"/>
+      <w:r>
+        <w:t>GeoVoto</w:t>
+      </w:r>
+      <w:proofErr w:type="spellEnd"/>
+      <w:r>
+        <w:t xml:space="preserve"> (Sistema para análisis </w:t>
+      </w:r>
+      <w:proofErr w:type="spellStart"/>
+      <w:r>
+        <w:t>Geo</w:t>
+      </w:r>
+      <w:proofErr w:type="spellEnd"/>
+      <w:r>
+        <w:t xml:space="preserve"> - Político)</w:t>
       </w:r>
     </w:p>
     <w:p>
@@ -1226,8 +1585,13 @@
           <w:color w:val="406BB1"/>
         </w:rPr>
       </w:pPr>
-      <w:r>
-        <w:t>GeoGobierno (versión base)</w:t>
+      <w:proofErr w:type="spellStart"/>
+      <w:r>
+        <w:t>GeoGobierno</w:t>
+      </w:r>
+      <w:proofErr w:type="spellEnd"/>
+      <w:r>
+        <w:t xml:space="preserve"> (versión base)</w:t>
       </w:r>
     </w:p>
     <w:p>
@@ -1266,11 +1630,29 @@
           <w:tab w:val="left" w:pos="7799"/>
         </w:tabs>
       </w:pPr>
-      <w:r>
-        <w:t>Mapdata S.A. de C.V. | Noviembr</w:t>
-      </w:r>
-      <w:r>
-        <w:t>e 2004 – Julio 2005</w:t>
+      <w:proofErr w:type="spellStart"/>
+      <w:r>
+        <w:t>Mapdata</w:t>
+      </w:r>
+      <w:proofErr w:type="spellEnd"/>
+      <w:r>
+        <w:t xml:space="preserve"> </w:t>
+      </w:r>
+      <w:proofErr w:type="spellStart"/>
+      <w:r>
+        <w:t>S.A</w:t>
+      </w:r>
+      <w:proofErr w:type="spellEnd"/>
+      <w:r>
+        <w:t xml:space="preserve">. de </w:t>
+      </w:r>
+      <w:proofErr w:type="spellStart"/>
+      <w:r>
+        <w:t>C.V</w:t>
+      </w:r>
+      <w:proofErr w:type="spellEnd"/>
+      <w:r>
+        <w:t>. | Noviembre 2004 – Julio 2005</w:t>
       </w:r>
     </w:p>
     <w:p>
@@ -1300,10 +1682,31 @@
         <w:t>eb sobre plataforma</w:t>
       </w:r>
       <w:r>
-        <w:t>s Windows con herramientas Adobe Flash 8.0, Dreamweaver 7.0/8.0, Fireworks 7.0/8.0 y ASP.NET 2.0 con VisualStudio 2005 y bases de datos MS SQLServer 2000/2005 sobre ADO.NET, trabajando e</w:t>
-      </w:r>
-      <w:r>
-        <w:t>n los proyectos:</w:t>
+        <w:t xml:space="preserve">s Windows con herramientas Adobe Flash 8.0, Dreamweaver 7.0/8.0, </w:t>
+      </w:r>
+      <w:proofErr w:type="spellStart"/>
+      <w:r>
+        <w:t>Fireworks</w:t>
+      </w:r>
+      <w:proofErr w:type="spellEnd"/>
+      <w:r>
+        <w:t xml:space="preserve"> 7.0/8.0 y ASP.NET 2.0 con </w:t>
+      </w:r>
+      <w:proofErr w:type="spellStart"/>
+      <w:r>
+        <w:t>VisualStudio</w:t>
+      </w:r>
+      <w:proofErr w:type="spellEnd"/>
+      <w:r>
+        <w:t xml:space="preserve"> 2005 y bases de datos MS </w:t>
+      </w:r>
+      <w:proofErr w:type="spellStart"/>
+      <w:r>
+        <w:t>SQLServer</w:t>
+      </w:r>
+      <w:proofErr w:type="spellEnd"/>
+      <w:r>
+        <w:t xml:space="preserve"> 2000/2005 sobre ADO.NET, trabajando en los proyectos:</w:t>
       </w:r>
     </w:p>
     <w:p>
@@ -1331,8 +1734,6 @@
         <w:ind w:left="1003" w:hanging="283"/>
         <w:rPr>
           <w:rStyle w:val="normal0"/>
-          <w:rFonts w:ascii="Lucida Grande" w:hAnsi="Lucida Grande"/>
-          <w:color w:val="406BB1"/>
         </w:rPr>
       </w:pPr>
       <w:r>
@@ -1345,12 +1746,14 @@
         <w:t xml:space="preserve">Compañía </w:t>
       </w:r>
       <w:hyperlink r:id="rId6" w:history="1">
+        <w:proofErr w:type="spellStart"/>
         <w:r>
           <w:rPr>
             <w:rStyle w:val="normal0"/>
           </w:rPr>
           <w:t>www.mapdata.com.mx</w:t>
         </w:r>
+        <w:proofErr w:type="spellEnd"/>
       </w:hyperlink>
     </w:p>
     <w:p>
@@ -1385,15 +1788,31 @@
         <w:rPr>
           <w:rStyle w:val="normal0"/>
         </w:rPr>
-        <w:t xml:space="preserve">Sitio de GeoVoto </w:t>
+        <w:t xml:space="preserve">Sitio de </w:t>
+      </w:r>
+      <w:proofErr w:type="spellStart"/>
+      <w:r>
+        <w:rPr>
+          <w:rStyle w:val="normal0"/>
+        </w:rPr>
+        <w:t>GeoVoto</w:t>
+      </w:r>
+      <w:proofErr w:type="spellEnd"/>
+      <w:r>
+        <w:rPr>
+          <w:rStyle w:val="normal0"/>
+        </w:rPr>
+        <w:t xml:space="preserve"> </w:t>
       </w:r>
       <w:hyperlink r:id="rId7" w:history="1">
+        <w:proofErr w:type="spellStart"/>
         <w:r>
           <w:rPr>
             <w:rStyle w:val="normal0"/>
           </w:rPr>
           <w:t>www.geovoto.com.mx</w:t>
         </w:r>
+        <w:proofErr w:type="spellEnd"/>
       </w:hyperlink>
     </w:p>
     <w:p>
@@ -1425,7 +1844,15 @@
         </w:rPr>
       </w:pPr>
       <w:r>
-        <w:t>Desarrollo de servicios de mail-sender.</w:t>
+        <w:t>Desarrollo de servicios de mail-</w:t>
+      </w:r>
+      <w:proofErr w:type="spellStart"/>
+      <w:r>
+        <w:t>sender</w:t>
+      </w:r>
+      <w:proofErr w:type="spellEnd"/>
+      <w:r>
+        <w:t>.</w:t>
       </w:r>
     </w:p>
     <w:p>
@@ -1457,10 +1884,15 @@
         </w:rPr>
       </w:pPr>
       <w:r>
-        <w:t>Implementación y administración del S</w:t>
-      </w:r>
-      <w:r>
-        <w:t>ervidor de Versiones Subversion para código fuente y cartografía.</w:t>
+        <w:t xml:space="preserve">Implementación y administración del Servidor de Versiones </w:t>
+      </w:r>
+      <w:proofErr w:type="spellStart"/>
+      <w:r>
+        <w:t>Subversion</w:t>
+      </w:r>
+      <w:proofErr w:type="spellEnd"/>
+      <w:r>
+        <w:t xml:space="preserve"> para código fuente y cartografía.</w:t>
       </w:r>
     </w:p>
     <w:p>
@@ -1502,7 +1934,31 @@
         </w:tabs>
       </w:pPr>
       <w:r>
-        <w:t>Desarrollo con Ruby on Rails y branding de una distribución de GNU/Linux personal, enfocada al desarrollo e internacionalización de aplicaciones:</w:t>
+        <w:t xml:space="preserve">Desarrollo con </w:t>
+      </w:r>
+      <w:proofErr w:type="spellStart"/>
+      <w:r>
+        <w:t>Ruby</w:t>
+      </w:r>
+      <w:proofErr w:type="spellEnd"/>
+      <w:r>
+        <w:t xml:space="preserve"> </w:t>
+      </w:r>
+      <w:proofErr w:type="spellStart"/>
+      <w:r>
+        <w:t>on</w:t>
+      </w:r>
+      <w:proofErr w:type="spellEnd"/>
+      <w:r>
+        <w:t xml:space="preserve"> </w:t>
+      </w:r>
+      <w:proofErr w:type="spellStart"/>
+      <w:r>
+        <w:t>Rails</w:t>
+      </w:r>
+      <w:proofErr w:type="spellEnd"/>
+      <w:r>
+        <w:t xml:space="preserve"> y branding de una distribución de GNU/Linux personal, enfocada al desarrollo e internacionalización de aplicaciones:</w:t>
       </w:r>
     </w:p>
     <w:p>
@@ -1534,10 +1990,55 @@
         </w:rPr>
       </w:pPr>
       <w:r>
-        <w:t>Sitio de panda</w:t>
-      </w:r>
-      <w:r>
-        <w:t xml:space="preserve"> OS, basado en el CMS Radiant, trabajando sobre Ruby on Rails 1.8.6 con DB SQLite y PostgreSQL:</w:t>
+        <w:t xml:space="preserve">Sitio de panda OS, basado en el CMS </w:t>
+      </w:r>
+      <w:proofErr w:type="spellStart"/>
+      <w:r>
+        <w:t>Radiant</w:t>
+      </w:r>
+      <w:proofErr w:type="spellEnd"/>
+      <w:r>
+        <w:t xml:space="preserve">, trabajando sobre </w:t>
+      </w:r>
+      <w:proofErr w:type="spellStart"/>
+      <w:r>
+        <w:t>Ruby</w:t>
+      </w:r>
+      <w:proofErr w:type="spellEnd"/>
+      <w:r>
+        <w:t xml:space="preserve"> </w:t>
+      </w:r>
+      <w:proofErr w:type="spellStart"/>
+      <w:r>
+        <w:t>on</w:t>
+      </w:r>
+      <w:proofErr w:type="spellEnd"/>
+      <w:r>
+        <w:t xml:space="preserve"> </w:t>
+      </w:r>
+      <w:proofErr w:type="spellStart"/>
+      <w:r>
+        <w:t>Rails</w:t>
+      </w:r>
+      <w:proofErr w:type="spellEnd"/>
+      <w:r>
+        <w:t xml:space="preserve"> 1.8.6 con DB </w:t>
+      </w:r>
+      <w:proofErr w:type="spellStart"/>
+      <w:r>
+        <w:t>SQLite</w:t>
+      </w:r>
+      <w:proofErr w:type="spellEnd"/>
+      <w:r>
+        <w:t xml:space="preserve"> y </w:t>
+      </w:r>
+      <w:proofErr w:type="spellStart"/>
+      <w:r>
+        <w:t>PostgreSQL</w:t>
+      </w:r>
+      <w:proofErr w:type="spellEnd"/>
+      <w:r>
+        <w:t>:</w:t>
       </w:r>
       <w:r>
         <w:rPr>
@@ -1604,10 +2105,47 @@
         </w:rPr>
       </w:pPr>
       <w:r>
-        <w:t>Instalación y administración de Sistemas Operativos Linux/Unix</w:t>
-      </w:r>
-      <w:r>
-        <w:t xml:space="preserve"> (openSUSE,  Novell  Suse Enterprise Desktop/Server,  RHLE, Debian, Ubuntu, Mac OS X, etc.)</w:t>
+        <w:t>Instalación y administración de Sistemas Operativos Linux/Unix (</w:t>
+      </w:r>
+      <w:proofErr w:type="spellStart"/>
+      <w:r>
+        <w:t>openSUSE</w:t>
+      </w:r>
+      <w:proofErr w:type="spellEnd"/>
+      <w:r>
+        <w:t xml:space="preserve">,  Novell  </w:t>
+      </w:r>
+      <w:proofErr w:type="spellStart"/>
+      <w:r>
+        <w:t>Suse</w:t>
+      </w:r>
+      <w:proofErr w:type="spellEnd"/>
+      <w:r>
+        <w:t xml:space="preserve"> Enterprise </w:t>
+      </w:r>
+      <w:proofErr w:type="spellStart"/>
+      <w:r>
+        <w:t>Desktop</w:t>
+      </w:r>
+      <w:proofErr w:type="spellEnd"/>
+      <w:r>
+        <w:t xml:space="preserve">/Server,  RHLE, </w:t>
+      </w:r>
+      <w:proofErr w:type="spellStart"/>
+      <w:r>
+        <w:t>Debian</w:t>
+      </w:r>
+      <w:proofErr w:type="spellEnd"/>
+      <w:r>
+        <w:t xml:space="preserve">, </w:t>
+      </w:r>
+      <w:proofErr w:type="spellStart"/>
+      <w:r>
+        <w:t>Ubuntu</w:t>
+      </w:r>
+      <w:proofErr w:type="spellEnd"/>
+      <w:r>
+        <w:t>, Mac OS X, etc.)</w:t>
       </w:r>
     </w:p>
     <w:p>
@@ -1639,7 +2177,15 @@
         </w:rPr>
       </w:pPr>
       <w:r>
-        <w:t>Instalación y administración de Sistemas Operativos Windows 2000, XP Home Edition/Professional y Windows 2003 Server</w:t>
+        <w:t xml:space="preserve">Instalación y administración de Sistemas Operativos Windows 2000, XP </w:t>
+      </w:r>
+      <w:proofErr w:type="spellStart"/>
+      <w:r>
+        <w:t>Home</w:t>
+      </w:r>
+      <w:proofErr w:type="spellEnd"/>
+      <w:r>
+        <w:t xml:space="preserve"> Edition/Professional y Windows 2003 Server</w:t>
       </w:r>
     </w:p>
     <w:p>
@@ -1671,10 +2217,7 @@
         </w:rPr>
       </w:pPr>
       <w:r>
-        <w:t>Amplio conocimiento de lenguajes de programació</w:t>
-      </w:r>
-      <w:r>
-        <w:t>n de la plataforma .NET (Tanto en entornos Windows como en Linux y Mac OS X con Mono)</w:t>
+        <w:t>Amplio conocimiento de lenguajes de programación de la plataforma .NET (Tanto en entornos Windows como en Linux y Mac OS X con Mono)</w:t>
       </w:r>
     </w:p>
     <w:p>
@@ -1705,9 +2248,35 @@
           <w:color w:val="406BB1"/>
         </w:rPr>
       </w:pPr>
-      <w:r>
-        <w:t>Ruby y Ruby On Rails</w:t>
-      </w:r>
+      <w:proofErr w:type="spellStart"/>
+      <w:r>
+        <w:t>Ruby</w:t>
+      </w:r>
+      <w:proofErr w:type="spellEnd"/>
+      <w:r>
+        <w:t xml:space="preserve"> y </w:t>
+      </w:r>
+      <w:proofErr w:type="spellStart"/>
+      <w:r>
+        <w:t>Ruby</w:t>
+      </w:r>
+      <w:proofErr w:type="spellEnd"/>
+      <w:r>
+        <w:t xml:space="preserve"> </w:t>
+      </w:r>
+      <w:proofErr w:type="spellStart"/>
+      <w:r>
+        <w:t>On</w:t>
+      </w:r>
+      <w:proofErr w:type="spellEnd"/>
+      <w:r>
+        <w:t xml:space="preserve"> </w:t>
+      </w:r>
+      <w:proofErr w:type="spellStart"/>
+      <w:r>
+        <w:t>Rails</w:t>
+      </w:r>
+      <w:proofErr w:type="spellEnd"/>
     </w:p>
     <w:p>
       <w:pPr>
@@ -1833,9 +2402,27 @@
           <w:color w:val="406BB1"/>
         </w:rPr>
       </w:pPr>
-      <w:r>
-        <w:t>Gtk+ y Gtk-sharp</w:t>
-      </w:r>
+      <w:proofErr w:type="spellStart"/>
+      <w:r>
+        <w:t>Gtk</w:t>
+      </w:r>
+      <w:proofErr w:type="spellEnd"/>
+      <w:r>
+        <w:t xml:space="preserve">+ y </w:t>
+      </w:r>
+      <w:proofErr w:type="spellStart"/>
+      <w:r>
+        <w:t>Gtk</w:t>
+      </w:r>
+      <w:proofErr w:type="spellEnd"/>
+      <w:r>
+        <w:t>-</w:t>
+      </w:r>
+      <w:proofErr w:type="spellStart"/>
+      <w:r>
+        <w:t>sharp</w:t>
+      </w:r>
+      <w:proofErr w:type="spellEnd"/>
     </w:p>
     <w:p>
       <w:pPr>
@@ -1898,8 +2485,29 @@
         </w:rPr>
       </w:pPr>
       <w:r>
-        <w:t>Bases de datos SQL server 2000 y 2005, MySQL, PostgreSQL, SQLite3</w:t>
-      </w:r>
+        <w:t xml:space="preserve">Bases de datos SQL </w:t>
+      </w:r>
+      <w:proofErr w:type="spellStart"/>
+      <w:r>
+        <w:t>server</w:t>
+      </w:r>
+      <w:proofErr w:type="spellEnd"/>
+      <w:r>
+        <w:t xml:space="preserve"> 2000 y 2005, MySQL, </w:t>
+      </w:r>
+      <w:proofErr w:type="spellStart"/>
+      <w:r>
+        <w:t>PostgreSQL</w:t>
+      </w:r>
+      <w:proofErr w:type="spellEnd"/>
+      <w:r>
+        <w:t xml:space="preserve">, </w:t>
+      </w:r>
+      <w:proofErr w:type="spellStart"/>
+      <w:r>
+        <w:t>SQLite3</w:t>
+      </w:r>
+      <w:proofErr w:type="spellEnd"/>
     </w:p>
     <w:p>
       <w:pPr>
@@ -1930,10 +2538,23 @@
         </w:rPr>
       </w:pPr>
       <w:r>
-        <w:t xml:space="preserve">MS-Office  (Word, Power </w:t>
-      </w:r>
-      <w:r>
-        <w:t>Point, Excel, Visio, Project)</w:t>
+        <w:t xml:space="preserve">MS-Office  (Word, </w:t>
+      </w:r>
+      <w:proofErr w:type="spellStart"/>
+      <w:r>
+        <w:t>Power</w:t>
+      </w:r>
+      <w:proofErr w:type="spellEnd"/>
+      <w:r>
+        <w:t xml:space="preserve"> </w:t>
+      </w:r>
+      <w:proofErr w:type="spellStart"/>
+      <w:r>
+        <w:t>Point</w:t>
+      </w:r>
+      <w:proofErr w:type="spellEnd"/>
+      <w:r>
+        <w:t>, Excel, Visio, Project)</w:t>
       </w:r>
     </w:p>
     <w:p>
@@ -1970,7 +2591,55 @@
           <w:rFonts w:ascii="Helvetica" w:hAnsi="Helvetica"/>
           <w:sz w:val="22"/>
         </w:rPr>
-        <w:t>OpenOffice.org (Writer, Impress, Base y Calc)</w:t>
+        <w:t>OpenOffice.org (</w:t>
+      </w:r>
+      <w:proofErr w:type="spellStart"/>
+      <w:r>
+        <w:rPr>
+          <w:rFonts w:ascii="Helvetica" w:hAnsi="Helvetica"/>
+          <w:sz w:val="22"/>
+        </w:rPr>
+        <w:t>Writer</w:t>
+      </w:r>
+      <w:proofErr w:type="spellEnd"/>
+      <w:r>
+        <w:rPr>
+          <w:rFonts w:ascii="Helvetica" w:hAnsi="Helvetica"/>
+          <w:sz w:val="22"/>
+        </w:rPr>
+        <w:t xml:space="preserve">, </w:t>
+      </w:r>
+      <w:proofErr w:type="spellStart"/>
+      <w:r>
+        <w:rPr>
+          <w:rFonts w:ascii="Helvetica" w:hAnsi="Helvetica"/>
+          <w:sz w:val="22"/>
+        </w:rPr>
+        <w:t>Impress</w:t>
+      </w:r>
+      <w:proofErr w:type="spellEnd"/>
+      <w:r>
+        <w:rPr>
+          <w:rFonts w:ascii="Helvetica" w:hAnsi="Helvetica"/>
+          <w:sz w:val="22"/>
+        </w:rPr>
+        <w:t xml:space="preserve">, Base y </w:t>
+      </w:r>
+      <w:proofErr w:type="spellStart"/>
+      <w:r>
+        <w:rPr>
+          <w:rFonts w:ascii="Helvetica" w:hAnsi="Helvetica"/>
+          <w:sz w:val="22"/>
+        </w:rPr>
+        <w:t>Calc</w:t>
+      </w:r>
+      <w:proofErr w:type="spellEnd"/>
+      <w:r>
+        <w:rPr>
+          <w:rFonts w:ascii="Helvetica" w:hAnsi="Helvetica"/>
+          <w:sz w:val="22"/>
+        </w:rPr>
+        <w:t>)</w:t>
       </w:r>
     </w:p>
     <w:p>
@@ -2007,8 +2676,49 @@
           <w:rFonts w:ascii="Helvetica" w:hAnsi="Helvetica"/>
           <w:sz w:val="22"/>
         </w:rPr>
-        <w:t>Lenguajes y herramientas para desarrollo web como HTML, javascript y ECMAscript</w:t>
-      </w:r>
+        <w:t xml:space="preserve">Lenguajes y herramientas para desarrollo </w:t>
+      </w:r>
+      <w:proofErr w:type="spellStart"/>
+      <w:r>
+        <w:rPr>
+          <w:rFonts w:ascii="Helvetica" w:hAnsi="Helvetica"/>
+          <w:sz w:val="22"/>
+        </w:rPr>
+        <w:t>web</w:t>
+      </w:r>
+      <w:proofErr w:type="spellEnd"/>
+      <w:r>
+        <w:rPr>
+          <w:rFonts w:ascii="Helvetica" w:hAnsi="Helvetica"/>
+          <w:sz w:val="22"/>
+        </w:rPr>
+        <w:t xml:space="preserve"> como HTML, </w:t>
+      </w:r>
+      <w:proofErr w:type="spellStart"/>
+      <w:r>
+        <w:rPr>
+          <w:rFonts w:ascii="Helvetica" w:hAnsi="Helvetica"/>
+          <w:sz w:val="22"/>
+        </w:rPr>
+        <w:t>javascript</w:t>
+      </w:r>
+      <w:proofErr w:type="spellEnd"/>
+      <w:r>
+        <w:rPr>
+          <w:rFonts w:ascii="Helvetica" w:hAnsi="Helvetica"/>
+          <w:sz w:val="22"/>
+        </w:rPr>
+        <w:t xml:space="preserve"> y </w:t>
+      </w:r>
+      <w:proofErr w:type="spellStart"/>
+      <w:r>
+        <w:rPr>
+          <w:rFonts w:ascii="Helvetica" w:hAnsi="Helvetica"/>
+          <w:sz w:val="22"/>
+        </w:rPr>
+        <w:t>ECMAscript</w:t>
+      </w:r>
+      <w:proofErr w:type="spellEnd"/>
     </w:p>
     <w:p>
       <w:pPr>
@@ -2044,15 +2754,65 @@
           <w:rFonts w:ascii="Helvetica" w:hAnsi="Helvetica"/>
           <w:sz w:val="22"/>
         </w:rPr>
-        <w:t>Tecnologías Server Side basadas en Ruby y en las tecnologías .NET (ASP.NET) y manejo de servidores w</w:t>
-      </w:r>
-      <w:r>
-        <w:rPr>
-          <w:rFonts w:ascii="Helvetica" w:hAnsi="Helvetica"/>
-          <w:sz w:val="22"/>
-        </w:rPr>
-        <w:t>eb Apache, IIS y Mongrel</w:t>
-      </w:r>
+        <w:t xml:space="preserve">Tecnologías Server </w:t>
+      </w:r>
+      <w:proofErr w:type="spellStart"/>
+      <w:r>
+        <w:rPr>
+          <w:rFonts w:ascii="Helvetica" w:hAnsi="Helvetica"/>
+          <w:sz w:val="22"/>
+        </w:rPr>
+        <w:t>Side</w:t>
+      </w:r>
+      <w:proofErr w:type="spellEnd"/>
+      <w:r>
+        <w:rPr>
+          <w:rFonts w:ascii="Helvetica" w:hAnsi="Helvetica"/>
+          <w:sz w:val="22"/>
+        </w:rPr>
+        <w:t xml:space="preserve"> basadas en </w:t>
+      </w:r>
+      <w:proofErr w:type="spellStart"/>
+      <w:r>
+        <w:rPr>
+          <w:rFonts w:ascii="Helvetica" w:hAnsi="Helvetica"/>
+          <w:sz w:val="22"/>
+        </w:rPr>
+        <w:t>Ruby</w:t>
+      </w:r>
+      <w:proofErr w:type="spellEnd"/>
+      <w:r>
+        <w:rPr>
+          <w:rFonts w:ascii="Helvetica" w:hAnsi="Helvetica"/>
+          <w:sz w:val="22"/>
+        </w:rPr>
+        <w:t xml:space="preserve"> y en las tecnologías .NET (ASP.NET) y manejo de servidores </w:t>
+      </w:r>
+      <w:proofErr w:type="spellStart"/>
+      <w:r>
+        <w:rPr>
+          <w:rFonts w:ascii="Helvetica" w:hAnsi="Helvetica"/>
+          <w:sz w:val="22"/>
+        </w:rPr>
+        <w:t>web</w:t>
+      </w:r>
+      <w:proofErr w:type="spellEnd"/>
+      <w:r>
+        <w:rPr>
+          <w:rFonts w:ascii="Helvetica" w:hAnsi="Helvetica"/>
+          <w:sz w:val="22"/>
+        </w:rPr>
+        <w:t xml:space="preserve"> Apache, IIS y </w:t>
+      </w:r>
+      <w:proofErr w:type="spellStart"/>
+      <w:r>
+        <w:rPr>
+          <w:rFonts w:ascii="Helvetica" w:hAnsi="Helvetica"/>
+          <w:sz w:val="22"/>
+        </w:rPr>
+        <w:t>Mongrel</w:t>
+      </w:r>
+      <w:proofErr w:type="spellEnd"/>
     </w:p>
     <w:p>
       <w:pPr>
@@ -2088,8 +2848,65 @@
           <w:rFonts w:ascii="Helvetica" w:hAnsi="Helvetica"/>
           <w:sz w:val="22"/>
         </w:rPr>
-        <w:t>Tecnologías Client Side para el desarrollo de aplicaciones web dinámicas (Web 2.0) como AJAX con Prototype</w:t>
-      </w:r>
+        <w:t xml:space="preserve">Tecnologías </w:t>
+      </w:r>
+      <w:proofErr w:type="spellStart"/>
+      <w:r>
+        <w:rPr>
+          <w:rFonts w:ascii="Helvetica" w:hAnsi="Helvetica"/>
+          <w:sz w:val="22"/>
+        </w:rPr>
+        <w:t>Client</w:t>
+      </w:r>
+      <w:proofErr w:type="spellEnd"/>
+      <w:r>
+        <w:rPr>
+          <w:rFonts w:ascii="Helvetica" w:hAnsi="Helvetica"/>
+          <w:sz w:val="22"/>
+        </w:rPr>
+        <w:t xml:space="preserve"> </w:t>
+      </w:r>
+      <w:proofErr w:type="spellStart"/>
+      <w:r>
+        <w:rPr>
+          <w:rFonts w:ascii="Helvetica" w:hAnsi="Helvetica"/>
+          <w:sz w:val="22"/>
+        </w:rPr>
+        <w:t>Side</w:t>
+      </w:r>
+      <w:proofErr w:type="spellEnd"/>
+      <w:r>
+        <w:rPr>
+          <w:rFonts w:ascii="Helvetica" w:hAnsi="Helvetica"/>
+          <w:sz w:val="22"/>
+        </w:rPr>
+        <w:t xml:space="preserve"> para el desarrollo de aplicaciones </w:t>
+      </w:r>
+      <w:proofErr w:type="spellStart"/>
+      <w:r>
+        <w:rPr>
+          <w:rFonts w:ascii="Helvetica" w:hAnsi="Helvetica"/>
+          <w:sz w:val="22"/>
+        </w:rPr>
+        <w:t>web</w:t>
+      </w:r>
+      <w:proofErr w:type="spellEnd"/>
+      <w:r>
+        <w:rPr>
+          <w:rFonts w:ascii="Helvetica" w:hAnsi="Helvetica"/>
+          <w:sz w:val="22"/>
+        </w:rPr>
+        <w:t xml:space="preserve"> dinámicas (Web 2.0) como AJAX con </w:t>
+      </w:r>
+      <w:proofErr w:type="spellStart"/>
+      <w:r>
+        <w:rPr>
+          <w:rFonts w:ascii="Helvetica" w:hAnsi="Helvetica"/>
+          <w:sz w:val="22"/>
+        </w:rPr>
+        <w:t>Prototype</w:t>
+      </w:r>
+      <w:proofErr w:type="spellEnd"/>
     </w:p>
     <w:p>
       <w:pPr>
@@ -2125,14 +2942,39 @@
           <w:rFonts w:ascii="Helvetica" w:hAnsi="Helvetica"/>
           <w:sz w:val="22"/>
         </w:rPr>
-        <w:t>Implantación, uso y administración de sistemas de control de versiones tanto Cliente-Servidor (Subversion) como distribuidos</w:t>
-      </w:r>
-      <w:r>
-        <w:rPr>
-          <w:rFonts w:ascii="Helvetica" w:hAnsi="Helvetica"/>
-          <w:sz w:val="22"/>
-        </w:rPr>
-        <w:t xml:space="preserve"> (Git) para la organización e integración del código fuente.</w:t>
+        <w:t>Implantación, uso y administración de sistemas de control de versiones tanto Cliente-Servidor (</w:t>
+      </w:r>
+      <w:proofErr w:type="spellStart"/>
+      <w:r>
+        <w:rPr>
+          <w:rFonts w:ascii="Helvetica" w:hAnsi="Helvetica"/>
+          <w:sz w:val="22"/>
+        </w:rPr>
+        <w:t>Subversion</w:t>
+      </w:r>
+      <w:proofErr w:type="spellEnd"/>
+      <w:r>
+        <w:rPr>
+          <w:rFonts w:ascii="Helvetica" w:hAnsi="Helvetica"/>
+          <w:sz w:val="22"/>
+        </w:rPr>
+        <w:t>) como distribuidos (</w:t>
+      </w:r>
+      <w:proofErr w:type="spellStart"/>
+      <w:r>
+        <w:rPr>
+          <w:rFonts w:ascii="Helvetica" w:hAnsi="Helvetica"/>
+          <w:sz w:val="22"/>
+        </w:rPr>
+        <w:t>Git</w:t>
+      </w:r>
+      <w:proofErr w:type="spellEnd"/>
+      <w:r>
+        <w:rPr>
+          <w:rFonts w:ascii="Helvetica" w:hAnsi="Helvetica"/>
+          <w:sz w:val="22"/>
+        </w:rPr>
+        <w:t>) para la organización e integración del código fuente.</w:t>
       </w:r>
     </w:p>
     <w:p>
@@ -2169,8 +3011,17 @@
           <w:rFonts w:ascii="Helvetica" w:hAnsi="Helvetica"/>
           <w:sz w:val="22"/>
         </w:rPr>
-        <w:t>Desarrollo de contenidos utilizando Adobe Flash, Dreamweaver y Fireworks</w:t>
-      </w:r>
+        <w:t xml:space="preserve">Desarrollo de contenidos utilizando Adobe Flash, Dreamweaver y </w:t>
+      </w:r>
+      <w:proofErr w:type="spellStart"/>
+      <w:r>
+        <w:rPr>
+          <w:rFonts w:ascii="Helvetica" w:hAnsi="Helvetica"/>
+          <w:sz w:val="22"/>
+        </w:rPr>
+        <w:t>Fireworks</w:t>
+      </w:r>
+      <w:proofErr w:type="spellEnd"/>
     </w:p>
     <w:p>
       <w:pPr>
@@ -2243,15 +3094,17 @@
           <w:rFonts w:ascii="Helvetica" w:hAnsi="Helvetica"/>
           <w:sz w:val="22"/>
         </w:rPr>
-        <w:t>Ma</w:t>
-      </w:r>
-      <w:r>
-        <w:rPr>
-          <w:rFonts w:ascii="Helvetica" w:hAnsi="Helvetica"/>
-          <w:sz w:val="22"/>
-        </w:rPr>
-        <w:t>ntenimiento preventivo y correctivo de PC’s</w:t>
-      </w:r>
+        <w:t xml:space="preserve">Mantenimiento preventivo y correctivo de </w:t>
+      </w:r>
+      <w:proofErr w:type="spellStart"/>
+      <w:r>
+        <w:rPr>
+          <w:rFonts w:ascii="Helvetica" w:hAnsi="Helvetica"/>
+          <w:sz w:val="22"/>
+        </w:rPr>
+        <w:t>PC’s</w:t>
+      </w:r>
+      <w:proofErr w:type="spellEnd"/>
     </w:p>
     <w:p>
       <w:pPr>
@@ -2332,7 +3185,6 @@
           <w:rFonts w:ascii="Times New Roman" w:eastAsia="Times New Roman" w:hAnsi="Times New Roman"/>
           <w:color w:val="auto"/>
           <w:sz w:val="20"/>
-          <w:lang w:val="es-ES_tradnl" w:eastAsia="es-ES_tradnl"/>
         </w:rPr>
       </w:pPr>
     </w:p>
@@ -2353,10 +3205,10 @@
 </file>
 
 <file path=word/footer1.xml><?xml version="1.0" encoding="utf-8"?>
-<w:ftr xmlns:mv="urn:schemas-microsoft-com:mac:vml" xmlns:mo="http://schemas.microsoft.com/office/mac/office/2008/main" xmlns:ve="http://schemas.openxmlformats.org/markup-compatibility/2006" xmlns:o="urn:schemas-microsoft-com:office:office" xmlns:r="http://schemas.openxmlformats.org/officeDocument/2006/relationships" xmlns:m="http://schemas.openxmlformats.org/officeDocument/2006/math" xmlns:v="urn:schemas-microsoft-com:vml" xmlns:w10="urn:schemas-microsoft-com:office:word" xmlns:w="http://schemas.openxmlformats.org/wordprocessingml/2006/main" xmlns:wne="http://schemas.microsoft.com/office/word/2006/wordml" xmlns:wp="http://schemas.openxmlformats.org/drawingml/2006/wordprocessingDrawing">
+<w:ftr xmlns:mo="http://schemas.microsoft.com/office/mac/office/2008/main" xmlns:ve="http://schemas.openxmlformats.org/markup-compatibility/2006" xmlns:mv="urn:schemas-microsoft-com:mac:vml" xmlns:o="urn:schemas-microsoft-com:office:office" xmlns:r="http://schemas.openxmlformats.org/officeDocument/2006/relationships" xmlns:m="http://schemas.openxmlformats.org/officeDocument/2006/math" xmlns:v="urn:schemas-microsoft-com:vml" xmlns:wp="http://schemas.openxmlformats.org/drawingml/2006/wordprocessingDrawing" xmlns:w10="urn:schemas-microsoft-com:office:word" xmlns:w="http://schemas.openxmlformats.org/wordprocessingml/2006/main" xmlns:wne="http://schemas.microsoft.com/office/word/2006/wordml">
   <w:p>
     <w:pPr>
-      <w:pStyle w:val="footer"/>
+      <w:pStyle w:val="Piedepgina1"/>
       <w:tabs>
         <w:tab w:val="clear" w:pos="9360"/>
         <w:tab w:val="right" w:pos="8478"/>
@@ -2365,7 +3217,6 @@
       <w:rPr>
         <w:rFonts w:ascii="Times New Roman" w:eastAsia="Times New Roman" w:hAnsi="Times New Roman"/>
         <w:color w:val="auto"/>
-        <w:lang w:val="es-ES_tradnl" w:eastAsia="es-ES_tradnl"/>
       </w:rPr>
     </w:pPr>
     <w:r>
@@ -2381,7 +3232,7 @@
       <w:rPr>
         <w:noProof/>
       </w:rPr>
-      <w:t>4</w:t>
+      <w:t>2</w:t>
     </w:r>
     <w:r>
       <w:fldChar w:fldCharType="end"/>
@@ -2390,14 +3241,8 @@
       <w:t xml:space="preserve"> </w:t>
     </w:r>
     <w:r>
-      <w:rPr>
-        <w:noProof/>
-        <w:lang w:val="es-ES_tradnl" w:eastAsia="es-ES_tradnl"/>
-      </w:rPr>
-    </w:r>
-    <w:r>
       <w:pict>
-        <v:oval id="_x0000_s1028" style="width:7.2pt;height:7.2pt;flip:x;mso-position-horizontal-relative:char;mso-position-vertical-relative:line" coordsize="21600,21600" filled="f" strokecolor="#4f81bd" strokeweight="3pt">
+        <v:oval id="_x0000_s1028" style="width:7.2pt;height:7.2pt;flip:x;mso-left-percent:-10001;mso-top-percent:-10001;mso-position-horizontal:absolute;mso-position-horizontal-relative:char;mso-position-vertical:absolute;mso-position-vertical-relative:line;mso-left-percent:-10001;mso-top-percent:-10001" coordsize="21600,21600" filled="f" strokecolor="#4f81bd" strokeweight="3pt">
           <v:fill o:detectmouseclick="t"/>
           <v:path arrowok="t" o:connectlocs="10800,10800"/>
           <v:textbox inset="0,0,0,0">
@@ -2409,12 +3254,12 @@
                     <w:rFonts w:ascii="Times New Roman" w:eastAsia="Times New Roman" w:hAnsi="Times New Roman"/>
                     <w:color w:val="auto"/>
                     <w:sz w:val="20"/>
-                    <w:lang w:val="es-ES_tradnl" w:eastAsia="es-ES_tradnl"/>
                   </w:rPr>
                 </w:pPr>
               </w:p>
             </w:txbxContent>
           </v:textbox>
+          <w10:wrap type="none"/>
           <w10:anchorlock/>
         </v:oval>
       </w:pict>
@@ -2424,10 +3269,10 @@
 </file>
 
 <file path=word/footer2.xml><?xml version="1.0" encoding="utf-8"?>
-<w:ftr xmlns:mv="urn:schemas-microsoft-com:mac:vml" xmlns:mo="http://schemas.microsoft.com/office/mac/office/2008/main" xmlns:ve="http://schemas.openxmlformats.org/markup-compatibility/2006" xmlns:o="urn:schemas-microsoft-com:office:office" xmlns:r="http://schemas.openxmlformats.org/officeDocument/2006/relationships" xmlns:m="http://schemas.openxmlformats.org/officeDocument/2006/math" xmlns:v="urn:schemas-microsoft-com:vml" xmlns:w10="urn:schemas-microsoft-com:office:word" xmlns:w="http://schemas.openxmlformats.org/wordprocessingml/2006/main" xmlns:wne="http://schemas.microsoft.com/office/word/2006/wordml" xmlns:wp="http://schemas.openxmlformats.org/drawingml/2006/wordprocessingDrawing">
+<w:ftr xmlns:mo="http://schemas.microsoft.com/office/mac/office/2008/main" xmlns:ve="http://schemas.openxmlformats.org/markup-compatibility/2006" xmlns:mv="urn:schemas-microsoft-com:mac:vml" xmlns:o="urn:schemas-microsoft-com:office:office" xmlns:r="http://schemas.openxmlformats.org/officeDocument/2006/relationships" xmlns:m="http://schemas.openxmlformats.org/officeDocument/2006/math" xmlns:v="urn:schemas-microsoft-com:vml" xmlns:wp="http://schemas.openxmlformats.org/drawingml/2006/wordprocessingDrawing" xmlns:w10="urn:schemas-microsoft-com:office:word" xmlns:w="http://schemas.openxmlformats.org/wordprocessingml/2006/main" xmlns:wne="http://schemas.microsoft.com/office/word/2006/wordml">
   <w:p>
     <w:pPr>
-      <w:pStyle w:val="footer"/>
+      <w:pStyle w:val="Piedepgina1"/>
       <w:tabs>
         <w:tab w:val="clear" w:pos="9360"/>
         <w:tab w:val="right" w:pos="8478"/>
@@ -2436,7 +3281,6 @@
       <w:rPr>
         <w:rFonts w:ascii="Times New Roman" w:eastAsia="Times New Roman" w:hAnsi="Times New Roman"/>
         <w:color w:val="auto"/>
-        <w:lang w:val="es-ES_tradnl" w:eastAsia="es-ES_tradnl"/>
       </w:rPr>
     </w:pPr>
     <w:r>
@@ -2461,14 +3305,8 @@
       <w:t xml:space="preserve"> </w:t>
     </w:r>
     <w:r>
-      <w:rPr>
-        <w:noProof/>
-        <w:lang w:val="es-ES_tradnl" w:eastAsia="es-ES_tradnl"/>
-      </w:rPr>
-    </w:r>
-    <w:r>
       <w:pict>
-        <v:oval id="_x0000_s1026" style="width:7.2pt;height:7.2pt;flip:x;mso-position-horizontal-relative:char;mso-position-vertical-relative:line" coordsize="21600,21600" filled="f" strokecolor="#4f81bd" strokeweight="3pt">
+        <v:oval id="_x0000_s1026" style="width:7.2pt;height:7.2pt;flip:x;mso-left-percent:-10001;mso-top-percent:-10001;mso-position-horizontal:absolute;mso-position-horizontal-relative:char;mso-position-vertical:absolute;mso-position-vertical-relative:line;mso-left-percent:-10001;mso-top-percent:-10001" coordsize="21600,21600" filled="f" strokecolor="#4f81bd" strokeweight="3pt">
           <v:fill o:detectmouseclick="t"/>
           <v:path arrowok="t" o:connectlocs="10800,10800"/>
           <v:textbox inset="0,0,0,0">
@@ -2480,12 +3318,12 @@
                     <w:rFonts w:ascii="Times New Roman" w:eastAsia="Times New Roman" w:hAnsi="Times New Roman"/>
                     <w:color w:val="auto"/>
                     <w:sz w:val="20"/>
-                    <w:lang w:val="es-ES_tradnl" w:eastAsia="es-ES_tradnl"/>
                   </w:rPr>
                 </w:pPr>
               </w:p>
             </w:txbxContent>
           </v:textbox>
+          <w10:wrap type="none"/>
           <w10:anchorlock/>
         </v:oval>
       </w:pict>
@@ -2495,14 +3333,20 @@
 </file>
 
 <file path=word/footer3.xml><?xml version="1.0" encoding="utf-8"?>
-<w:ftr xmlns:mv="urn:schemas-microsoft-com:mac:vml" xmlns:mo="http://schemas.microsoft.com/office/mac/office/2008/main" xmlns:ve="http://schemas.openxmlformats.org/markup-compatibility/2006" xmlns:o="urn:schemas-microsoft-com:office:office" xmlns:r="http://schemas.openxmlformats.org/officeDocument/2006/relationships" xmlns:m="http://schemas.openxmlformats.org/officeDocument/2006/math" xmlns:v="urn:schemas-microsoft-com:vml" xmlns:w10="urn:schemas-microsoft-com:office:word" xmlns:w="http://schemas.openxmlformats.org/wordprocessingml/2006/main" xmlns:wne="http://schemas.microsoft.com/office/word/2006/wordml" xmlns:wp="http://schemas.openxmlformats.org/drawingml/2006/wordprocessingDrawing"/>
+<w:ftr xmlns:mo="http://schemas.microsoft.com/office/mac/office/2008/main" xmlns:ve="http://schemas.openxmlformats.org/markup-compatibility/2006" xmlns:mv="urn:schemas-microsoft-com:mac:vml" xmlns:o="urn:schemas-microsoft-com:office:office" xmlns:r="http://schemas.openxmlformats.org/officeDocument/2006/relationships" xmlns:m="http://schemas.openxmlformats.org/officeDocument/2006/math" xmlns:v="urn:schemas-microsoft-com:vml" xmlns:wp="http://schemas.openxmlformats.org/drawingml/2006/wordprocessingDrawing" xmlns:w10="urn:schemas-microsoft-com:office:word" xmlns:w="http://schemas.openxmlformats.org/wordprocessingml/2006/main" xmlns:wne="http://schemas.microsoft.com/office/word/2006/wordml">
+  <w:p>
+    <w:r>
+      <w:cr/>
+    </w:r>
+  </w:p>
+</w:ftr>
 </file>
 
 <file path=word/header1.xml><?xml version="1.0" encoding="utf-8"?>
-<w:hdr xmlns:mv="urn:schemas-microsoft-com:mac:vml" xmlns:mo="http://schemas.microsoft.com/office/mac/office/2008/main" xmlns:ve="http://schemas.openxmlformats.org/markup-compatibility/2006" xmlns:o="urn:schemas-microsoft-com:office:office" xmlns:r="http://schemas.openxmlformats.org/officeDocument/2006/relationships" xmlns:m="http://schemas.openxmlformats.org/officeDocument/2006/math" xmlns:v="urn:schemas-microsoft-com:vml" xmlns:w10="urn:schemas-microsoft-com:office:word" xmlns:w="http://schemas.openxmlformats.org/wordprocessingml/2006/main" xmlns:wne="http://schemas.microsoft.com/office/word/2006/wordml" xmlns:wp="http://schemas.openxmlformats.org/drawingml/2006/wordprocessingDrawing">
+<w:hdr xmlns:mo="http://schemas.microsoft.com/office/mac/office/2008/main" xmlns:ve="http://schemas.openxmlformats.org/markup-compatibility/2006" xmlns:mv="urn:schemas-microsoft-com:mac:vml" xmlns:o="urn:schemas-microsoft-com:office:office" xmlns:r="http://schemas.openxmlformats.org/officeDocument/2006/relationships" xmlns:m="http://schemas.openxmlformats.org/officeDocument/2006/math" xmlns:v="urn:schemas-microsoft-com:vml" xmlns:wp="http://schemas.openxmlformats.org/drawingml/2006/wordprocessingDrawing" xmlns:w10="urn:schemas-microsoft-com:office:word" xmlns:w="http://schemas.openxmlformats.org/wordprocessingml/2006/main" xmlns:wne="http://schemas.microsoft.com/office/word/2006/wordml">
   <w:p>
     <w:pPr>
-      <w:pStyle w:val="header"/>
+      <w:pStyle w:val="Encabezado1"/>
       <w:tabs>
         <w:tab w:val="clear" w:pos="9360"/>
         <w:tab w:val="right" w:pos="8478"/>
@@ -2511,7 +3355,6 @@
       <w:rPr>
         <w:rFonts w:ascii="Times New Roman" w:eastAsia="Times New Roman" w:hAnsi="Times New Roman"/>
         <w:color w:val="auto"/>
-        <w:lang w:val="es-ES_tradnl" w:eastAsia="es-ES_tradnl"/>
       </w:rPr>
     </w:pPr>
     <w:r>
@@ -2520,7 +3363,6 @@
     <w:r>
       <w:rPr>
         <w:noProof/>
-        <w:lang w:val="es-ES_tradnl" w:eastAsia="es-ES_tradnl"/>
       </w:rPr>
       <w:pict>
         <v:line id="_x0000_s1027" style="position:absolute;left:0;text-align:left;z-index:-251659264;mso-position-horizontal:absolute;mso-position-horizontal-relative:page;mso-position-vertical:absolute;mso-position-vertical-relative:page" from="577.95pt,-7.6pt" to="577.95pt,849.45pt" coordsize="21600,21600" strokecolor="#4f81bd" strokeweight="1pt">
@@ -2535,7 +3377,6 @@
                     <w:rFonts w:ascii="Times New Roman" w:eastAsia="Times New Roman" w:hAnsi="Times New Roman"/>
                     <w:color w:val="auto"/>
                     <w:sz w:val="20"/>
-                    <w:lang w:val="es-ES_tradnl" w:eastAsia="es-ES_tradnl"/>
                   </w:rPr>
                 </w:pPr>
               </w:p>
@@ -2550,10 +3391,10 @@
 </file>
 
 <file path=word/header2.xml><?xml version="1.0" encoding="utf-8"?>
-<w:hdr xmlns:mv="urn:schemas-microsoft-com:mac:vml" xmlns:mo="http://schemas.microsoft.com/office/mac/office/2008/main" xmlns:ve="http://schemas.openxmlformats.org/markup-compatibility/2006" xmlns:o="urn:schemas-microsoft-com:office:office" xmlns:r="http://schemas.openxmlformats.org/officeDocument/2006/relationships" xmlns:m="http://schemas.openxmlformats.org/officeDocument/2006/math" xmlns:v="urn:schemas-microsoft-com:vml" xmlns:w10="urn:schemas-microsoft-com:office:word" xmlns:w="http://schemas.openxmlformats.org/wordprocessingml/2006/main" xmlns:wne="http://schemas.microsoft.com/office/word/2006/wordml" xmlns:wp="http://schemas.openxmlformats.org/drawingml/2006/wordprocessingDrawing">
+<w:hdr xmlns:mo="http://schemas.microsoft.com/office/mac/office/2008/main" xmlns:ve="http://schemas.openxmlformats.org/markup-compatibility/2006" xmlns:mv="urn:schemas-microsoft-com:mac:vml" xmlns:o="urn:schemas-microsoft-com:office:office" xmlns:r="http://schemas.openxmlformats.org/officeDocument/2006/relationships" xmlns:m="http://schemas.openxmlformats.org/officeDocument/2006/math" xmlns:v="urn:schemas-microsoft-com:vml" xmlns:wp="http://schemas.openxmlformats.org/drawingml/2006/wordprocessingDrawing" xmlns:w10="urn:schemas-microsoft-com:office:word" xmlns:w="http://schemas.openxmlformats.org/wordprocessingml/2006/main" xmlns:wne="http://schemas.microsoft.com/office/word/2006/wordml">
   <w:p>
     <w:pPr>
-      <w:pStyle w:val="header"/>
+      <w:pStyle w:val="Encabezado1"/>
       <w:tabs>
         <w:tab w:val="clear" w:pos="9360"/>
         <w:tab w:val="right" w:pos="8478"/>
@@ -2562,7 +3403,6 @@
       <w:rPr>
         <w:rFonts w:ascii="Times New Roman" w:eastAsia="Times New Roman" w:hAnsi="Times New Roman"/>
         <w:color w:val="auto"/>
-        <w:lang w:val="es-ES_tradnl" w:eastAsia="es-ES_tradnl"/>
       </w:rPr>
     </w:pPr>
     <w:r>
@@ -2571,7 +3411,6 @@
     <w:r>
       <w:rPr>
         <w:noProof/>
-        <w:lang w:val="es-ES_tradnl" w:eastAsia="es-ES_tradnl"/>
       </w:rPr>
       <w:pict>
         <v:line id="_x0000_s1025" style="position:absolute;left:0;text-align:left;z-index:-251660288;mso-position-horizontal:absolute;mso-position-horizontal-relative:page;mso-position-vertical:absolute;mso-position-vertical-relative:page" from="577.95pt,-7.6pt" to="577.95pt,849.45pt" coordsize="21600,21600" strokecolor="#4f81bd" strokeweight="1pt">
@@ -2586,7 +3425,6 @@
                     <w:rFonts w:ascii="Times New Roman" w:eastAsia="Times New Roman" w:hAnsi="Times New Roman"/>
                     <w:color w:val="auto"/>
                     <w:sz w:val="20"/>
-                    <w:lang w:val="es-ES_tradnl" w:eastAsia="es-ES_tradnl"/>
                   </w:rPr>
                 </w:pPr>
               </w:p>
@@ -2601,10 +3439,10 @@
 </file>
 
 <file path=word/header3.xml><?xml version="1.0" encoding="utf-8"?>
-<w:hdr xmlns:mv="urn:schemas-microsoft-com:mac:vml" xmlns:mo="http://schemas.microsoft.com/office/mac/office/2008/main" xmlns:ve="http://schemas.openxmlformats.org/markup-compatibility/2006" xmlns:o="urn:schemas-microsoft-com:office:office" xmlns:r="http://schemas.openxmlformats.org/officeDocument/2006/relationships" xmlns:m="http://schemas.openxmlformats.org/officeDocument/2006/math" xmlns:v="urn:schemas-microsoft-com:vml" xmlns:w10="urn:schemas-microsoft-com:office:word" xmlns:w="http://schemas.openxmlformats.org/wordprocessingml/2006/main" xmlns:wne="http://schemas.microsoft.com/office/word/2006/wordml" xmlns:wp="http://schemas.openxmlformats.org/drawingml/2006/wordprocessingDrawing">
+<w:hdr xmlns:mo="http://schemas.microsoft.com/office/mac/office/2008/main" xmlns:ve="http://schemas.openxmlformats.org/markup-compatibility/2006" xmlns:mv="urn:schemas-microsoft-com:mac:vml" xmlns:o="urn:schemas-microsoft-com:office:office" xmlns:r="http://schemas.openxmlformats.org/officeDocument/2006/relationships" xmlns:m="http://schemas.openxmlformats.org/officeDocument/2006/math" xmlns:v="urn:schemas-microsoft-com:vml" xmlns:wp="http://schemas.openxmlformats.org/drawingml/2006/wordprocessingDrawing" xmlns:w10="urn:schemas-microsoft-com:office:word" xmlns:w="http://schemas.openxmlformats.org/wordprocessingml/2006/main" xmlns:wne="http://schemas.microsoft.com/office/word/2006/wordml">
   <w:p>
     <w:pPr>
-      <w:pStyle w:val="header"/>
+      <w:pStyle w:val="Encabezado1"/>
       <w:tabs>
         <w:tab w:val="clear" w:pos="9360"/>
         <w:tab w:val="right" w:pos="8478"/>
@@ -2612,7 +3450,6 @@
       <w:rPr>
         <w:rFonts w:ascii="Times New Roman" w:eastAsia="Times New Roman" w:hAnsi="Times New Roman"/>
         <w:color w:val="auto"/>
-        <w:lang w:val="es-ES_tradnl" w:eastAsia="es-ES_tradnl"/>
       </w:rPr>
     </w:pPr>
   </w:p>
@@ -2620,7 +3457,7 @@
 </file>
 
 <file path=word/numbering.xml><?xml version="1.0" encoding="utf-8"?>
-<w:numbering xmlns:mv="urn:schemas-microsoft-com:mac:vml" xmlns:mo="http://schemas.microsoft.com/office/mac/office/2008/main" xmlns:ve="http://schemas.openxmlformats.org/markup-compatibility/2006" xmlns:o="urn:schemas-microsoft-com:office:office" xmlns:r="http://schemas.openxmlformats.org/officeDocument/2006/relationships" xmlns:m="http://schemas.openxmlformats.org/officeDocument/2006/math" xmlns:v="urn:schemas-microsoft-com:vml" xmlns:w10="urn:schemas-microsoft-com:office:word" xmlns:w="http://schemas.openxmlformats.org/wordprocessingml/2006/main" xmlns:wne="http://schemas.microsoft.com/office/word/2006/wordml" xmlns:wp="http://schemas.openxmlformats.org/drawingml/2006/wordprocessingDrawing">
+<w:numbering xmlns:mo="http://schemas.microsoft.com/office/mac/office/2008/main" xmlns:ve="http://schemas.openxmlformats.org/markup-compatibility/2006" xmlns:mv="urn:schemas-microsoft-com:mac:vml" xmlns:o="urn:schemas-microsoft-com:office:office" xmlns:r="http://schemas.openxmlformats.org/officeDocument/2006/relationships" xmlns:m="http://schemas.openxmlformats.org/officeDocument/2006/math" xmlns:v="urn:schemas-microsoft-com:vml" xmlns:wp="http://schemas.openxmlformats.org/drawingml/2006/wordprocessingDrawing" xmlns:w10="urn:schemas-microsoft-com:office:word" xmlns:w="http://schemas.openxmlformats.org/wordprocessingml/2006/main" xmlns:wne="http://schemas.microsoft.com/office/word/2006/wordml">
   <w:abstractNum w:abstractNumId="0">
     <w:nsid w:val="00000001"/>
     <w:multiLevelType w:val="multilevel"/>
@@ -2773,7 +3610,51 @@
     <w:nsid w:val="00000002"/>
     <w:multiLevelType w:val="multilevel"/>
     <w:tmpl w:val="894EE874"/>
-    <w:numStyleLink w:val="Vieta"/>
+    <w:lvl w:ilvl="0">
+      <w:numFmt w:val="decimal"/>
+      <w:lvlText w:val=""/>
+      <w:lvlJc w:val="left"/>
+    </w:lvl>
+    <w:lvl w:ilvl="1">
+      <w:numFmt w:val="decimal"/>
+      <w:lvlText w:val=""/>
+      <w:lvlJc w:val="left"/>
+    </w:lvl>
+    <w:lvl w:ilvl="2">
+      <w:numFmt w:val="decimal"/>
+      <w:lvlText w:val=""/>
+      <w:lvlJc w:val="left"/>
+    </w:lvl>
+    <w:lvl w:ilvl="3">
+      <w:numFmt w:val="decimal"/>
+      <w:lvlText w:val=""/>
+      <w:lvlJc w:val="left"/>
+    </w:lvl>
+    <w:lvl w:ilvl="4">
+      <w:numFmt w:val="decimal"/>
+      <w:lvlText w:val=""/>
+      <w:lvlJc w:val="left"/>
+    </w:lvl>
+    <w:lvl w:ilvl="5">
+      <w:numFmt w:val="decimal"/>
+      <w:lvlText w:val=""/>
+      <w:lvlJc w:val="left"/>
+    </w:lvl>
+    <w:lvl w:ilvl="6">
+      <w:numFmt w:val="decimal"/>
+      <w:lvlText w:val=""/>
+      <w:lvlJc w:val="left"/>
+    </w:lvl>
+    <w:lvl w:ilvl="7">
+      <w:numFmt w:val="decimal"/>
+      <w:lvlText w:val=""/>
+      <w:lvlJc w:val="left"/>
+    </w:lvl>
+    <w:lvl w:ilvl="8">
+      <w:numFmt w:val="decimal"/>
+      <w:lvlText w:val=""/>
+      <w:lvlJc w:val="left"/>
+    </w:lvl>
   </w:abstractNum>
   <w:abstractNum w:abstractNumId="2">
     <w:nsid w:val="00000003"/>
@@ -3382,6 +4263,7 @@
   <w:style w:type="paragraph" w:default="1" w:styleId="Normal">
     <w:name w:val="Normal"/>
     <w:qFormat/>
+    <w:rsid w:val="003C54E4"/>
     <w:pPr>
       <w:spacing w:after="200" w:line="276" w:lineRule="auto"/>
     </w:pPr>
@@ -3394,12 +4276,14 @@
   </w:style>
   <w:style w:type="character" w:default="1" w:styleId="Fuentedeprrafopredeter">
     <w:name w:val="Default Paragraph Font"/>
-    <w:autoRedefine/>
     <w:semiHidden/>
+    <w:unhideWhenUsed/>
   </w:style>
   <w:style w:type="table" w:default="1" w:styleId="Tablanormal">
     <w:name w:val="Normal Table"/>
     <w:semiHidden/>
+    <w:unhideWhenUsed/>
+    <w:qFormat/>
     <w:tblPr>
       <w:tblInd w:w="0" w:type="dxa"/>
       <w:tblCellMar>
@@ -3412,11 +4296,12 @@
   </w:style>
   <w:style w:type="numbering" w:default="1" w:styleId="Sinlista">
     <w:name w:val="No List"/>
-    <w:autoRedefine/>
     <w:semiHidden/>
+    <w:unhideWhenUsed/>
   </w:style>
-  <w:style w:type="paragraph" w:customStyle="1" w:styleId="header">
-    <w:name w:val="header"/>
+  <w:style w:type="paragraph" w:customStyle="1" w:styleId="Encabezado1">
+    <w:name w:val="Encabezado1"/>
+    <w:rsid w:val="003C54E4"/>
     <w:pPr>
       <w:tabs>
         <w:tab w:val="center" w:pos="4680"/>
@@ -3428,8 +4313,9 @@
       <w:color w:val="13274B"/>
     </w:rPr>
   </w:style>
-  <w:style w:type="paragraph" w:customStyle="1" w:styleId="footer">
-    <w:name w:val="footer"/>
+  <w:style w:type="paragraph" w:customStyle="1" w:styleId="Piedepgina1">
+    <w:name w:val="Pie de página1"/>
+    <w:rsid w:val="003C54E4"/>
     <w:pPr>
       <w:tabs>
         <w:tab w:val="center" w:pos="4680"/>
@@ -3441,8 +4327,9 @@
       <w:color w:val="13274B"/>
     </w:rPr>
   </w:style>
-  <w:style w:type="paragraph" w:customStyle="1" w:styleId="Title">
-    <w:name w:val="Title"/>
+  <w:style w:type="paragraph" w:customStyle="1" w:styleId="Ttulo1">
+    <w:name w:val="Título1"/>
+    <w:rsid w:val="003C54E4"/>
     <w:pPr>
       <w:spacing w:after="200" w:line="276" w:lineRule="auto"/>
     </w:pPr>
@@ -3456,6 +4343,7 @@
   </w:style>
   <w:style w:type="character" w:customStyle="1" w:styleId="normal0">
     <w:name w:val="normal"/>
+    <w:rsid w:val="003C54E4"/>
     <w:rPr>
       <w:rFonts w:ascii="Calibri" w:eastAsia="ヒラギノ角ゴ Pro W3" w:hAnsi="Calibri"/>
       <w:b w:val="0"/>
@@ -3476,8 +4364,8 @@
   </w:style>
   <w:style w:type="character" w:customStyle="1" w:styleId="Unknown0">
     <w:name w:val="Unknown 0"/>
-    <w:basedOn w:val="Normal"/>
     <w:semiHidden/>
+    <w:rsid w:val="003C54E4"/>
     <w:rPr>
       <w:color w:val="000000"/>
       <w:sz w:val="24"/>
@@ -3485,6 +4373,7 @@
   </w:style>
   <w:style w:type="paragraph" w:customStyle="1" w:styleId="Normal2">
     <w:name w:val="Normal 2"/>
+    <w:rsid w:val="003C54E4"/>
     <w:pPr>
       <w:spacing w:after="200" w:line="276" w:lineRule="auto"/>
     </w:pPr>
@@ -3496,6 +4385,7 @@
   </w:style>
   <w:style w:type="paragraph" w:customStyle="1" w:styleId="Title2">
     <w:name w:val="Title 2"/>
+    <w:rsid w:val="003C54E4"/>
     <w:pPr>
       <w:spacing w:after="200" w:line="276" w:lineRule="auto"/>
     </w:pPr>
@@ -3509,6 +4399,7 @@
   </w:style>
   <w:style w:type="paragraph" w:customStyle="1" w:styleId="Subtitle2">
     <w:name w:val="Subtitle 2"/>
+    <w:rsid w:val="003C54E4"/>
     <w:pPr>
       <w:spacing w:after="200" w:line="276" w:lineRule="auto"/>
     </w:pPr>
@@ -3521,6 +4412,7 @@
   </w:style>
   <w:style w:type="paragraph" w:customStyle="1" w:styleId="Normalvieta">
     <w:name w:val="Normal viñeta"/>
+    <w:rsid w:val="003C54E4"/>
     <w:pPr>
       <w:spacing w:after="200" w:line="276" w:lineRule="auto"/>
     </w:pPr>
@@ -3532,19 +4424,16 @@
   </w:style>
   <w:style w:type="numbering" w:customStyle="1" w:styleId="Vieta">
     <w:name w:val="Viñeta"/>
-    <w:pPr>
-      <w:numPr>
-        <w:numId w:val="1"/>
-      </w:numPr>
-    </w:pPr>
+    <w:rsid w:val="003C54E4"/>
   </w:style>
   <w:style w:type="character" w:customStyle="1" w:styleId="Unknown1">
     <w:name w:val="Unknown 1"/>
-    <w:basedOn w:val="Normal2"/>
     <w:semiHidden/>
+    <w:rsid w:val="003C54E4"/>
   </w:style>
   <w:style w:type="paragraph" w:customStyle="1" w:styleId="Formatolibre">
     <w:name w:val="Formato libre"/>
+    <w:rsid w:val="003C54E4"/>
     <w:rPr>
       <w:rFonts w:ascii="Calibri" w:eastAsia="ヒラギノ角ゴ Pro W3" w:hAnsi="Calibri"/>
       <w:color w:val="000000"/>

</xml_diff>